<commit_message>
new progekt portfolio 30.03.2018
</commit_message>
<xml_diff>
--- a/New .docx
+++ b/New .docx
@@ -352,8 +352,13 @@
     </w:p>
     <w:p>
       <w:r>
-        <w:t>user.email=1c8.2@gmail.com</w:t>
-      </w:r>
+        <w:t>user.</w:t>
+      </w:r>
+      <w:bookmarkStart w:id="0" w:name="_GoBack"/>
+      <w:r>
+        <w:t>email=1c8.2@gmail.com</w:t>
+      </w:r>
+      <w:bookmarkEnd w:id="0"/>
     </w:p>
     <w:p>
       <w:proofErr w:type="spellStart"/>
@@ -512,6 +517,11 @@
       <w:proofErr w:type="spellEnd"/>
     </w:p>
     <w:p>
+      <w:pPr>
+        <w:rPr>
+          <w:lang w:val="en-US"/>
+        </w:rPr>
+      </w:pPr>
       <w:proofErr w:type="spellStart"/>
       <w:r>
         <w:t>branch.master.merge</w:t>
@@ -540,9 +550,26 @@
       <w:r>
         <w:t>master</w:t>
       </w:r>
-      <w:bookmarkStart w:id="0" w:name="_GoBack"/>
-      <w:bookmarkEnd w:id="0"/>
-      <w:proofErr w:type="spellEnd"/>
+      <w:proofErr w:type="spellEnd"/>
+      <w:r>
+        <w:rPr>
+          <w:lang w:val="en-US"/>
+        </w:rPr>
+        <w:t xml:space="preserve">  </w:t>
+      </w:r>
+    </w:p>
+    <w:p>
+      <w:pPr>
+        <w:rPr>
+          <w:lang w:val="en-US"/>
+        </w:rPr>
+      </w:pPr>
+      <w:r>
+        <w:rPr>
+          <w:lang w:val="en-US"/>
+        </w:rPr>
+        <w:t>2906Kiev1982</w:t>
+      </w:r>
     </w:p>
     <w:sectPr>
       <w:pgSz w:w="11906" w:h="16838"/>

</xml_diff>

<commit_message>
Revert "new progekt portfolio 30.03.2018"
</commit_message>
<xml_diff>
--- a/New .docx
+++ b/New .docx
@@ -352,13 +352,8 @@
     </w:p>
     <w:p>
       <w:r>
-        <w:t>user.</w:t>
-      </w:r>
-      <w:bookmarkStart w:id="0" w:name="_GoBack"/>
-      <w:r>
-        <w:t>email=1c8.2@gmail.com</w:t>
-      </w:r>
-      <w:bookmarkEnd w:id="0"/>
+        <w:t>user.email=1c8.2@gmail.com</w:t>
+      </w:r>
     </w:p>
     <w:p>
       <w:proofErr w:type="spellStart"/>
@@ -517,11 +512,6 @@
       <w:proofErr w:type="spellEnd"/>
     </w:p>
     <w:p>
-      <w:pPr>
-        <w:rPr>
-          <w:lang w:val="en-US"/>
-        </w:rPr>
-      </w:pPr>
       <w:proofErr w:type="spellStart"/>
       <w:r>
         <w:t>branch.master.merge</w:t>
@@ -550,26 +540,9 @@
       <w:r>
         <w:t>master</w:t>
       </w:r>
-      <w:proofErr w:type="spellEnd"/>
-      <w:r>
-        <w:rPr>
-          <w:lang w:val="en-US"/>
-        </w:rPr>
-        <w:t xml:space="preserve">  </w:t>
-      </w:r>
-    </w:p>
-    <w:p>
-      <w:pPr>
-        <w:rPr>
-          <w:lang w:val="en-US"/>
-        </w:rPr>
-      </w:pPr>
-      <w:r>
-        <w:rPr>
-          <w:lang w:val="en-US"/>
-        </w:rPr>
-        <w:t>2906Kiev1982</w:t>
-      </w:r>
+      <w:bookmarkStart w:id="0" w:name="_GoBack"/>
+      <w:bookmarkEnd w:id="0"/>
+      <w:proofErr w:type="spellEnd"/>
     </w:p>
     <w:sectPr>
       <w:pgSz w:w="11906" w:h="16838"/>

</xml_diff>